<commit_message>
updated abstract, intro, problem description and discussion (deep learning and topolgy secttions). Still to do is ecologic relevance, the methods sectio, the results section and adding some figures
</commit_message>
<xml_diff>
--- a/python/models/Regressors/results/results.docx
+++ b/python/models/Regressors/results/results.docx
@@ -184,13 +184,8 @@
         <w:t>CNN-LSTM holds record for minimum loss</w:t>
       </w:r>
       <w:r>
-        <w:t xml:space="preserve"> in </w:t>
-      </w:r>
-      <w:proofErr w:type="spellStart"/>
-      <w:r>
-        <w:t>eval</w:t>
-      </w:r>
-      <w:proofErr w:type="spellEnd"/>
+        <w:t xml:space="preserve"> in eval</w:t>
+      </w:r>
     </w:p>
     <w:p/>
     <w:p/>
@@ -354,13 +349,8 @@
         <w:t>CNN-LSTM holds record for minimum loss</w:t>
       </w:r>
       <w:r>
-        <w:t xml:space="preserve"> in </w:t>
-      </w:r>
-      <w:proofErr w:type="spellStart"/>
-      <w:r>
-        <w:t>eval</w:t>
-      </w:r>
-      <w:proofErr w:type="spellEnd"/>
+        <w:t xml:space="preserve"> in eval</w:t>
+      </w:r>
     </w:p>
     <w:p/>
     <w:p/>
@@ -522,13 +512,8 @@
       </w:r>
       <w:r>
         <w:tab/>
-        <w:t xml:space="preserve">CNN-LSTM holds record for minimum loss in </w:t>
-      </w:r>
-      <w:proofErr w:type="spellStart"/>
-      <w:r>
-        <w:t>eval</w:t>
-      </w:r>
-      <w:proofErr w:type="spellEnd"/>
+        <w:t>CNN-LSTM holds record for minimum loss in eval</w:t>
+      </w:r>
     </w:p>
     <w:p/>
     <w:p>
@@ -541,21 +526,7 @@
         <w:rPr>
           <w:b/>
         </w:rPr>
-        <w:t xml:space="preserve">Conclusion about models from performance on the </w:t>
-      </w:r>
-      <w:proofErr w:type="gramStart"/>
-      <w:r>
-        <w:rPr>
-          <w:b/>
-        </w:rPr>
-        <w:t>three topologic</w:t>
-      </w:r>
-      <w:proofErr w:type="gramEnd"/>
-      <w:r>
-        <w:rPr>
-          <w:b/>
-        </w:rPr>
-        <w:t xml:space="preserve"> metrics:</w:t>
+        <w:t>Conclusion about models from performance on the three topologic metrics:</w:t>
       </w:r>
     </w:p>
     <w:p>
@@ -626,13 +597,8 @@
       </w:r>
       <w:r>
         <w:tab/>
-        <w:t xml:space="preserve">= </w:t>
-      </w:r>
-      <w:proofErr w:type="spellStart"/>
-      <w:r>
-        <w:t>connectance</w:t>
-      </w:r>
-      <w:proofErr w:type="spellEnd"/>
+        <w:t>= connectance</w:t>
+      </w:r>
     </w:p>
     <w:p>
       <w:pPr>
@@ -643,23 +609,15 @@
       </w:r>
       <w:r>
         <w:tab/>
-        <w:t xml:space="preserve">= </w:t>
-      </w:r>
-      <w:r>
-        <w:t>characteristic length</w:t>
+        <w:t>= characteristic length</w:t>
       </w:r>
     </w:p>
     <w:p>
       <w:pPr>
         <w:ind w:firstLine="720"/>
       </w:pPr>
-      <w:proofErr w:type="spellStart"/>
-      <w:r>
-        <w:t>lps</w:t>
-      </w:r>
-      <w:proofErr w:type="spellEnd"/>
-      <w:r>
-        <w:t xml:space="preserve"> </w:t>
+      <w:r>
+        <w:t xml:space="preserve">lps </w:t>
       </w:r>
       <w:r>
         <w:tab/>
@@ -680,15 +638,7 @@
         <w:t>a) DNN</w:t>
       </w:r>
       <w:r>
-        <w:t xml:space="preserve"> (dark lines are </w:t>
-      </w:r>
-      <w:proofErr w:type="gramStart"/>
-      <w:r>
-        <w:t>smoothed,</w:t>
-      </w:r>
-      <w:proofErr w:type="gramEnd"/>
-      <w:r>
-        <w:t xml:space="preserve"> light lines are the unsmoothed data)</w:t>
+        <w:t xml:space="preserve"> (dark lines are smoothed, light lines are the unsmoothed data)</w:t>
       </w:r>
     </w:p>
     <w:p>
@@ -745,8 +695,6 @@
           </wp:inline>
         </w:drawing>
       </w:r>
-      <w:bookmarkStart w:id="0" w:name="_GoBack"/>
-      <w:bookmarkEnd w:id="0"/>
       <w:r>
         <w:rPr>
           <w:noProof/>
@@ -817,13 +765,8 @@
     <w:p>
       <w:r>
         <w:tab/>
-        <w:t xml:space="preserve">Too close to tell between links per species and </w:t>
-      </w:r>
-      <w:proofErr w:type="spellStart"/>
-      <w:r>
-        <w:t>connectance</w:t>
-      </w:r>
-      <w:proofErr w:type="spellEnd"/>
+        <w:t>Too close to tell between links per species and connectance</w:t>
+      </w:r>
     </w:p>
     <w:p/>
     <w:p>
@@ -950,24 +893,23 @@
     <w:p>
       <w:r>
         <w:tab/>
-      </w:r>
-      <w:r>
-        <w:t xml:space="preserve">Links per species &gt; </w:t>
-      </w:r>
-      <w:proofErr w:type="spellStart"/>
-      <w:r>
-        <w:t>connectance</w:t>
-      </w:r>
-      <w:proofErr w:type="spellEnd"/>
-      <w:r>
-        <w:t xml:space="preserve"> &gt; characteristic length</w:t>
-      </w:r>
-    </w:p>
-    <w:p>
-      <w:r>
-        <w:tab/>
-      </w:r>
-      <w:r>
+        <w:t>Links per species &gt; connectance &gt; characteristic length</w:t>
+      </w:r>
+    </w:p>
+    <w:p>
+      <w:r>
+        <w:tab/>
+      </w:r>
+      <w:r>
+        <w:tab/>
+      </w:r>
+      <w:r>
+        <w:t>(here ‘&gt;’ means ‘easier than’)</w:t>
+      </w:r>
+    </w:p>
+    <w:p>
+      <w:r>
+        <w:tab/>
         <w:t>Models all look brittle here</w:t>
       </w:r>
     </w:p>
@@ -1101,18 +1043,7 @@
     <w:p>
       <w:r>
         <w:tab/>
-        <w:t xml:space="preserve">Links per species </w:t>
-      </w:r>
-      <w:r>
-        <w:t xml:space="preserve">significantly easier than </w:t>
-      </w:r>
-      <w:proofErr w:type="spellStart"/>
-      <w:r>
-        <w:t>connectance</w:t>
-      </w:r>
-      <w:proofErr w:type="spellEnd"/>
-      <w:r>
-        <w:t xml:space="preserve"> and characteristic length</w:t>
+        <w:t>Links per species significantly easier than connectance and characteristic length</w:t>
       </w:r>
     </w:p>
     <w:p>
@@ -1120,30 +1051,12 @@
         <w:ind w:left="1170" w:hanging="450"/>
       </w:pPr>
       <w:r>
-        <w:t xml:space="preserve">Still looks like </w:t>
-      </w:r>
-      <w:proofErr w:type="spellStart"/>
-      <w:r>
-        <w:t>connectance</w:t>
-      </w:r>
-      <w:proofErr w:type="spellEnd"/>
-      <w:r>
-        <w:t xml:space="preserve"> is slightly easier than </w:t>
-      </w:r>
-      <w:proofErr w:type="spellStart"/>
-      <w:r>
-        <w:t>characterstic</w:t>
-      </w:r>
-      <w:proofErr w:type="spellEnd"/>
-      <w:r>
-        <w:t xml:space="preserve"> length (given training results)</w:t>
-      </w:r>
-    </w:p>
-    <w:p>
-      <w:r>
-        <w:tab/>
-      </w:r>
-      <w:r>
+        <w:t>Still looks like connectance is slightly easier than characterstic length (given training results)</w:t>
+      </w:r>
+    </w:p>
+    <w:p>
+      <w:r>
+        <w:tab/>
         <w:t>Models look brittle here</w:t>
       </w:r>
     </w:p>
@@ -1158,50 +1071,39 @@
         <w:rPr>
           <w:b/>
         </w:rPr>
-        <w:t xml:space="preserve">Conclusion about </w:t>
+        <w:t>Conclusion</w:t>
       </w:r>
       <w:r>
         <w:rPr>
           <w:b/>
         </w:rPr>
-        <w:t>topologic metrics</w:t>
+        <w:t>s</w:t>
       </w:r>
       <w:r>
         <w:rPr>
           <w:b/>
         </w:rPr>
-        <w:t xml:space="preserve"> from performance </w:t>
-      </w:r>
-      <w:r>
-        <w:rPr>
-          <w:b/>
-        </w:rPr>
-        <w:t>of the three models</w:t>
-      </w:r>
-      <w:r>
-        <w:rPr>
-          <w:b/>
-        </w:rPr>
-        <w:t>:</w:t>
-      </w:r>
-    </w:p>
-    <w:p>
-      <w:r>
-        <w:tab/>
-      </w:r>
-    </w:p>
-    <w:p>
-      <w:r>
-        <w:tab/>
-        <w:t xml:space="preserve">Clear trend of links per species &gt; </w:t>
-      </w:r>
-      <w:proofErr w:type="spellStart"/>
-      <w:r>
-        <w:t>connectance</w:t>
-      </w:r>
-      <w:proofErr w:type="spellEnd"/>
-      <w:r>
-        <w:t xml:space="preserve"> &gt; characteristic length</w:t>
+        <w:t xml:space="preserve"> about topologic metrics from performance of the three models:</w:t>
+      </w:r>
+    </w:p>
+    <w:p>
+      <w:r>
+        <w:tab/>
+      </w:r>
+    </w:p>
+    <w:p>
+      <w:r>
+        <w:tab/>
+        <w:t>Clear trend of links per species &gt; connectance &gt; characteristic length</w:t>
+      </w:r>
+    </w:p>
+    <w:p>
+      <w:r>
+        <w:tab/>
+      </w:r>
+      <w:r>
+        <w:tab/>
+        <w:t>(here ‘&gt;’ means ‘easier than’)</w:t>
       </w:r>
     </w:p>
     <w:p>
@@ -1209,6 +1111,29 @@
         <w:tab/>
         <w:t>CNN and CNN-LSTM are brittle -&gt; tune hyper parameters</w:t>
       </w:r>
+    </w:p>
+    <w:p/>
+    <w:p/>
+    <w:p>
+      <w:r>
+        <w:t>Questions:</w:t>
+      </w:r>
+      <w:r>
+        <w:br/>
+      </w:r>
+      <w:r>
+        <w:tab/>
+        <w:t>what does the CNN-LSTM and CNN being better models imply about the ecologic networks they are regressing?</w:t>
+      </w:r>
+    </w:p>
+    <w:p/>
+    <w:p>
+      <w:r>
+        <w:tab/>
+        <w:t>Why is links per species easier to regress? Why is characteristic path length harder?</w:t>
+      </w:r>
+      <w:bookmarkStart w:id="0" w:name="_GoBack"/>
+      <w:bookmarkEnd w:id="0"/>
     </w:p>
     <w:sectPr>
       <w:pgSz w:w="12240" w:h="15840"/>

</xml_diff>